<commit_message>
Commit du projet Unity
</commit_message>
<xml_diff>
--- a/Fichiers Reflexion/Objectifs à remplir.docx
+++ b/Fichiers Reflexion/Objectifs à remplir.docx
@@ -330,10 +330,22 @@
         <w:rPr>
           <w:lang w:val="en-GB"/>
         </w:rPr>
-        <w:t>ave to collect the snowballs in order to revive the magic of the whole world.</w:t>
+        <w:t xml:space="preserve">ave to collect the snowballs in order to revive </w:t>
+      </w:r>
+      <w:r>
+        <w:rPr>
+          <w:lang w:val="en-GB"/>
+        </w:rPr>
+        <w:t xml:space="preserve">him and </w:t>
       </w:r>
       <w:bookmarkStart w:id="0" w:name="_GoBack"/>
       <w:bookmarkEnd w:id="0"/>
+      <w:r>
+        <w:rPr>
+          <w:lang w:val="en-GB"/>
+        </w:rPr>
+        <w:t>the magic of the whole world.</w:t>
+      </w:r>
     </w:p>
     <w:sectPr>
       <w:pgSz w:w="11906" w:h="16838"/>
@@ -588,6 +600,7 @@
     <w:lsdException w:name="HTML Sample" w:semiHidden="1" w:unhideWhenUsed="1"/>
     <w:lsdException w:name="HTML Typewriter" w:semiHidden="1" w:unhideWhenUsed="1"/>
     <w:lsdException w:name="HTML Variable" w:semiHidden="1" w:unhideWhenUsed="1"/>
+    <w:lsdException w:name="Normal Table" w:semiHidden="1" w:unhideWhenUsed="1"/>
     <w:lsdException w:name="annotation subject" w:semiHidden="1" w:unhideWhenUsed="1"/>
     <w:lsdException w:name="No List" w:semiHidden="1" w:unhideWhenUsed="1"/>
     <w:lsdException w:name="Outline List 1" w:semiHidden="1" w:unhideWhenUsed="1"/>
@@ -634,8 +647,10 @@
     <w:lsdException w:name="Table Subtle 2" w:semiHidden="1" w:unhideWhenUsed="1"/>
     <w:lsdException w:name="Table Web 1" w:semiHidden="1" w:unhideWhenUsed="1"/>
     <w:lsdException w:name="Table Web 2" w:semiHidden="1" w:unhideWhenUsed="1"/>
+    <w:lsdException w:name="Table Web 3" w:semiHidden="1" w:unhideWhenUsed="1"/>
     <w:lsdException w:name="Balloon Text" w:semiHidden="1" w:unhideWhenUsed="1"/>
     <w:lsdException w:name="Table Grid" w:uiPriority="39"/>
+    <w:lsdException w:name="Table Theme" w:semiHidden="1" w:unhideWhenUsed="1"/>
     <w:lsdException w:name="Placeholder Text" w:semiHidden="1"/>
     <w:lsdException w:name="No Spacing" w:uiPriority="1" w:qFormat="1"/>
     <w:lsdException w:name="Light Shading" w:uiPriority="60"/>

</xml_diff>